<commit_message>
third and fourth complete
</commit_message>
<xml_diff>
--- a/description.docx
+++ b/description.docx
@@ -457,6 +457,11 @@
       </w:r>
     </w:p>
     <w:p>
+      <w:pPr>
+        <w:rPr>
+          <w:lang w:val="ru-RU"/>
+        </w:rPr>
+      </w:pPr>
       <w:r>
         <w:rPr>
           <w:lang w:val="ru-RU"/>
@@ -532,18 +537,30 @@
         <w:t xml:space="preserve">ы в интервал среднее значение +- 2 средних квадратических). </w:t>
       </w:r>
       <w:r>
+        <w:rPr>
+          <w:lang w:val="ru-RU"/>
+        </w:rPr>
         <w:t>Скорее всего эта величина имеет нормально</w:t>
       </w:r>
       <w:r>
+        <w:rPr>
+          <w:lang w:val="ru-RU"/>
+        </w:rPr>
         <w:t>е</w:t>
       </w:r>
       <w:r>
+        <w:rPr>
+          <w:lang w:val="ru-RU"/>
+        </w:rPr>
         <w:t xml:space="preserve"> распределение. </w:t>
       </w:r>
     </w:p>
     <w:p>
       <w:pPr>
         <w:jc w:val="center"/>
+        <w:rPr>
+          <w:lang w:val="ru-RU"/>
+        </w:rPr>
       </w:pPr>
       <w:r>
         <w:rPr>
@@ -644,6 +661,308 @@
           <w:lang w:val="ru-RU"/>
         </w:rPr>
         <w:t>колонки в первой таблице имеют сильную зависимость одна от другой. Во второй же таблице данные в колонках никак не связаны.</w:t>
+      </w:r>
+    </w:p>
+    <w:p>
+      <w:pPr>
+        <w:rPr>
+          <w:lang w:val="ru-RU"/>
+        </w:rPr>
+      </w:pPr>
+    </w:p>
+    <w:p>
+      <w:pPr>
+        <w:jc w:val="center"/>
+      </w:pPr>
+      <w:r>
+        <w:rPr>
+          <w:lang w:val="ru-RU"/>
+        </w:rPr>
+        <w:lastRenderedPageBreak/>
+        <w:t>Описание результатов задания №3</w:t>
+      </w:r>
+    </w:p>
+    <w:p>
+      <w:r>
+        <w:rPr>
+          <w:lang w:val="ru-RU"/>
+        </w:rPr>
+        <w:t>Для выполнения этого задания первоначально я использовал стандартную линейную(т.к. данные имеют довольно линейную зависимость) регрессию</w:t>
+      </w:r>
+      <w:r>
+        <w:rPr>
+          <w:lang w:val="ru-RU"/>
+        </w:rPr>
+        <w:t xml:space="preserve"> </w:t>
+      </w:r>
+      <w:r>
+        <w:rPr>
+          <w:lang w:val="ru-RU"/>
+        </w:rPr>
+        <w:t xml:space="preserve">из пакета </w:t>
+      </w:r>
+      <w:r>
+        <w:rPr>
+          <w:lang w:val="ru-RU"/>
+        </w:rPr>
+        <w:t>sklearn</w:t>
+      </w:r>
+      <w:r>
+        <w:rPr>
+          <w:lang w:val="ru-RU"/>
+        </w:rPr>
+        <w:t xml:space="preserve"> и получил коэффициенты а=</w:t>
+      </w:r>
+      <w:r>
+        <w:rPr>
+          <w:lang w:val="ru-RU"/>
+        </w:rPr>
+        <w:t xml:space="preserve">15.905656572 </w:t>
+      </w:r>
+      <w:r>
+        <w:t>b</w:t>
+      </w:r>
+      <w:r>
+        <w:rPr>
+          <w:lang w:val="ru-RU"/>
+        </w:rPr>
+        <w:t xml:space="preserve">=37.0734370687. </w:t>
+      </w:r>
+      <w:r>
+        <w:rPr>
+          <w:lang w:val="ru-RU"/>
+        </w:rPr>
+        <w:t xml:space="preserve">Однако провизуализировав предоставленные данные и его регрессионную прямую я решил, что точность недостаточно велика. Потому я решил построить собственную регрессию. </w:t>
+      </w:r>
+      <w:r>
+        <w:rPr>
+          <w:lang w:val="ru-RU"/>
+        </w:rPr>
+        <w:t xml:space="preserve">Коэффициенты вышли </w:t>
+      </w:r>
+      <w:r>
+        <w:t>a</w:t>
+      </w:r>
+      <w:r>
+        <w:rPr>
+          <w:lang w:val="ru-RU"/>
+        </w:rPr>
+        <w:t xml:space="preserve"> = 16.0000102585 </w:t>
+      </w:r>
+      <w:r>
+        <w:t>b</w:t>
+      </w:r>
+      <w:r>
+        <w:rPr>
+          <w:lang w:val="ru-RU"/>
+        </w:rPr>
+        <w:t xml:space="preserve"> = 5.48501031981. </w:t>
+      </w:r>
+      <w:r>
+        <w:rPr>
+          <w:lang w:val="ru-RU"/>
+        </w:rPr>
+        <w:t>Однако на сей раз регрессионная прямая</w:t>
+      </w:r>
+      <w:r>
+        <w:rPr>
+          <w:lang w:val="ru-RU"/>
+        </w:rPr>
+        <w:t xml:space="preserve"> </w:t>
+      </w:r>
+      <w:r>
+        <w:rPr>
+          <w:lang w:val="ru-RU"/>
+        </w:rPr>
+        <w:t xml:space="preserve">совпадала с датасетом куда больше. Потому моими ответами будут </w:t>
+      </w:r>
+      <w:r>
+        <w:t>a</w:t>
+      </w:r>
+      <w:r>
+        <w:rPr>
+          <w:lang w:val="ru-RU"/>
+        </w:rPr>
+        <w:t xml:space="preserve"> = 16.0000102585 </w:t>
+      </w:r>
+      <w:r>
+        <w:t>b</w:t>
+      </w:r>
+      <w:r>
+        <w:rPr>
+          <w:lang w:val="ru-RU"/>
+        </w:rPr>
+        <w:t xml:space="preserve"> = 5.48501031981</w:t>
+      </w:r>
+      <w:r>
+        <w:rPr>
+          <w:lang w:val="ru-RU"/>
+        </w:rPr>
+        <w:t>.</w:t>
+      </w:r>
+    </w:p>
+    <w:p>
+      <w:pPr>
+        <w:jc w:val="center"/>
+        <w:rPr>
+          <w:lang w:val="ru-RU"/>
+        </w:rPr>
+      </w:pPr>
+      <w:r>
+        <w:rPr>
+          <w:lang w:val="ru-RU"/>
+        </w:rPr>
+        <w:t>Описание результатов задание №4</w:t>
+      </w:r>
+    </w:p>
+    <w:p>
+      <w:pPr>
+        <w:rPr>
+          <w:lang w:val="ru-RU"/>
+        </w:rPr>
+      </w:pPr>
+      <w:r>
+        <w:rPr>
+          <w:lang w:val="ru-RU"/>
+        </w:rPr>
+        <w:t xml:space="preserve">Первое с чего бы стоило начать это определить характеристики по которым я буду характеризовать пассажиропоток и движение транспорта. Все данные я беру раздельно по маршрутам, т.к. показатели от маршрута к маршруту сильно отличаются и то, что для одного маршрута считается нормальным для другого может быть аномальным и соответственно будет мешать при анализе. </w:t>
+      </w:r>
+      <w:r>
+        <w:rPr>
+          <w:lang w:val="ru-RU"/>
+        </w:rPr>
+        <w:br/>
+        <w:t xml:space="preserve">Характеристикой движения транспорта будет интервал между прибытиями на станцию. Других параметров из приведенной выборки данных просто не может быть. </w:t>
+      </w:r>
+      <w:r>
+        <w:rPr>
+          <w:lang w:val="ru-RU"/>
+        </w:rPr>
+        <w:br/>
+        <w:t>Характеристикой же пассажиропотока будет кол-во пассажиров что зашли в текущий троллейбус за интервал между прибытием пред идущего троллейбуса и текущего.</w:t>
+      </w:r>
+    </w:p>
+    <w:p>
+      <w:pPr>
+        <w:rPr>
+          <w:lang w:val="ru-RU"/>
+        </w:rPr>
+      </w:pPr>
+      <w:r>
+        <w:rPr>
+          <w:lang w:val="ru-RU"/>
+        </w:rPr>
+        <w:t>Маршрут на который поступил жалоба определенно №51. Причин у жалобы сразу несколько</w:t>
+      </w:r>
+      <w:r>
+        <w:rPr>
+          <w:lang w:val="ru-RU"/>
+        </w:rPr>
+        <w:t>:</w:t>
+      </w:r>
+      <w:r>
+        <w:rPr>
+          <w:lang w:val="ru-RU"/>
+        </w:rPr>
+        <w:br/>
+        <w:t xml:space="preserve">1) Начиная приблизительно с 20.40 и до </w:t>
+      </w:r>
+      <w:r>
+        <w:rPr>
+          <w:lang w:val="ru-RU"/>
+        </w:rPr>
+        <w:t xml:space="preserve">20.53 </w:t>
+      </w:r>
+      <w:r>
+        <w:rPr>
+          <w:lang w:val="ru-RU"/>
+        </w:rPr>
+        <w:t>значительно повышенная концентрация новоприбывших людей, что ожидают троллейбуса №51. В то время как</w:t>
+      </w:r>
+      <w:r>
+        <w:rPr>
+          <w:lang w:val="ru-RU"/>
+        </w:rPr>
+        <w:t xml:space="preserve"> </w:t>
+      </w:r>
+      <w:r>
+        <w:rPr>
+          <w:lang w:val="ru-RU"/>
+        </w:rPr>
+        <w:t xml:space="preserve"> у всех маршрутов кол-во ожидающих троллейбуса  снижается или остается той же, что и была (очень редко повышается на 1-2 за минут 5-6), у 51 маршрута с 20.42 до 20.</w:t>
+      </w:r>
+      <w:r>
+        <w:rPr>
+          <w:lang w:val="ru-RU"/>
+        </w:rPr>
+        <w:t xml:space="preserve">53 кол-во ожидающих выросло на </w:t>
+      </w:r>
+      <w:r>
+        <w:rPr>
+          <w:lang w:val="ru-RU"/>
+        </w:rPr>
+        <w:t>8 (</w:t>
+      </w:r>
+      <w:r>
+        <w:rPr>
+          <w:lang w:val="ru-RU"/>
+        </w:rPr>
+        <w:t>пусть даже и за 11 минут это все равно вдвое выше максимального повышения в другое время</w:t>
+      </w:r>
+      <w:r>
+        <w:rPr>
+          <w:lang w:val="ru-RU"/>
+        </w:rPr>
+        <w:t>)</w:t>
+      </w:r>
+      <w:r>
+        <w:rPr>
+          <w:lang w:val="ru-RU"/>
+        </w:rPr>
+        <w:t>. Это уже сулит проблемы, т.к. в такой период, где повышенная концентрация людей стоит запускать дополнительный троллейбус.</w:t>
+      </w:r>
+      <w:r>
+        <w:rPr>
+          <w:lang w:val="ru-RU"/>
+        </w:rPr>
+        <w:br/>
+        <w:t xml:space="preserve">2) Следующий после 20.42 троллейбус маршрута №51 прибыл аж в 20.53. Интервал между ними составил 11 минут, что на </w:t>
+      </w:r>
+      <w:r>
+        <w:rPr>
+          <w:lang w:val="ru-RU"/>
+        </w:rPr>
+        <w:t xml:space="preserve">4 </w:t>
+      </w:r>
+      <w:r>
+        <w:rPr>
+          <w:lang w:val="ru-RU"/>
+        </w:rPr>
+        <w:t>минуты выше среднего значения между интервалами</w:t>
+      </w:r>
+      <w:r>
+        <w:rPr>
+          <w:lang w:val="ru-RU"/>
+        </w:rPr>
+        <w:t xml:space="preserve"> </w:t>
+      </w:r>
+      <w:r>
+        <w:rPr>
+          <w:lang w:val="ru-RU"/>
+        </w:rPr>
+        <w:t>(такое отклонение не обычно. Обычное составляет</w:t>
+      </w:r>
+      <w:r>
+        <w:rPr>
+          <w:lang w:val="ru-RU"/>
+        </w:rPr>
+        <w:t xml:space="preserve"> 1 </w:t>
+      </w:r>
+      <w:r>
+        <w:rPr>
+          <w:lang w:val="ru-RU"/>
+        </w:rPr>
+        <w:t>минуту в верхнюю или нижнюю сторону). Следующий же троллейбус после 20.53 приехал в 20.56 и интервал между ними меньше среднего на 3 минуты, что тоже довольно необычно. Из выше сказанного могу сделать вывод, что троллейбус приехавший в 20.53 действительно опоздал на 3-4 минуты. Или же расписание было составлено нелогично.</w:t>
       </w:r>
     </w:p>
     <w:sectPr>
@@ -1103,7 +1422,7 @@
   <a:extraClrSchemeLst/>
   <a:extLst>
     <a:ext uri="{05A4C25C-085E-4340-85A3-A5531E510DB2}">
-      <thm15:themeFamily xmlns:thm15="http://schemas.microsoft.com/office/thememl/2012/main" xmlns="" name="Office Theme" id="{62F939B6-93AF-4DB8-9C6B-D6C7DFDC589F}" vid="{4A3C46E8-61CC-4603-A589-7422A47A8E4A}"/>
+      <thm15:themeFamily xmlns="" xmlns:thm15="http://schemas.microsoft.com/office/thememl/2012/main" name="Office Theme" id="{62F939B6-93AF-4DB8-9C6B-D6C7DFDC589F}" vid="{4A3C46E8-61CC-4603-A589-7422A47A8E4A}"/>
     </a:ext>
   </a:extLst>
 </a:theme>

</xml_diff>